<commit_message>
Added a few more additional items to SFR input instructions.  Closes #26.
</commit_message>
<xml_diff>
--- a/doc/Updates/Updated_SFR2_input_instructions_MF2005.docx
+++ b/doc/Updates/Updated_SFR2_input_instructions_MF2005.docx
@@ -16,8 +16,6 @@
       <w:r>
         <w:t xml:space="preserve"> </w:t>
       </w:r>
-      <w:bookmarkStart w:id="0" w:name="_GoBack"/>
-      <w:bookmarkEnd w:id="0"/>
     </w:p>
     <w:p/>
     <w:p>
@@ -56,7 +54,15 @@
         <w:t>2005</w:t>
       </w:r>
       <w:r>
-        <w:t xml:space="preserve"> name file using the file type (Ftype) “SFR” to indicate that relevant calculations are to be made in the model and to specify the related input data file. The user can optionally specify that stream gages and monitoring stations are to be represented at one or more locations along a stream channel by including a record in the </w:t>
+        <w:t xml:space="preserve"> name file using the file type (</w:t>
+      </w:r>
+      <w:proofErr w:type="spellStart"/>
+      <w:r>
+        <w:t>Ftype</w:t>
+      </w:r>
+      <w:proofErr w:type="spellEnd"/>
+      <w:r>
+        <w:t xml:space="preserve">) “SFR” to indicate that relevant calculations are to be made in the model and to specify the related input data file. The user can optionally specify that stream gages and monitoring stations are to be represented at one or more locations along a stream channel by including a record in the </w:t>
       </w:r>
       <w:r>
         <w:t>MODFLOW-</w:t>
@@ -65,7 +71,15 @@
         <w:t>2005</w:t>
       </w:r>
       <w:r>
-        <w:t xml:space="preserve"> name file using the file type (Ftype) “GAGE” that specifies the relevant input data file giving locations of gages. </w:t>
+        <w:t xml:space="preserve"> name file using the file type (</w:t>
+      </w:r>
+      <w:proofErr w:type="spellStart"/>
+      <w:r>
+        <w:t>Ftype</w:t>
+      </w:r>
+      <w:proofErr w:type="spellEnd"/>
+      <w:r>
+        <w:t xml:space="preserve">) “GAGE” that specifies the relevant input data file giving locations of gages. </w:t>
       </w:r>
       <w:r>
         <w:t>Data input for SFR1 works without</w:t>
@@ -102,7 +116,15 @@
         <w:t>Layer Property Flow (LPF) Package</w:t>
       </w:r>
       <w:r>
-        <w:t>, the Hydrogeologic-Unit Flow (HUF) Package,</w:t>
+        <w:t xml:space="preserve">, the </w:t>
+      </w:r>
+      <w:proofErr w:type="spellStart"/>
+      <w:r>
+        <w:t>Hydrogeologic</w:t>
+      </w:r>
+      <w:proofErr w:type="spellEnd"/>
+      <w:r>
+        <w:t>-Unit Flow (HUF) Package,</w:t>
       </w:r>
       <w:r>
         <w:t xml:space="preserve"> or the Block-Centered Flow (BCF) Package</w:t>
@@ -180,7 +202,15 @@
         <w:t xml:space="preserve"> </w:t>
       </w:r>
       <w:r>
-        <w:t xml:space="preserve">within the SFR2 input file. All values are entered in as free format. Parameters can be used to define streambed hydraulic conductivity only when data input follows the SFR1 input structure (Prudic and others, 2004). </w:t>
+        <w:t>within the SFR2 input file. All values are entered in as free format. Parameters can be used to define streambed hydraulic conductivity only when data input follows the SFR1 input structure (</w:t>
+      </w:r>
+      <w:proofErr w:type="spellStart"/>
+      <w:r>
+        <w:t>Prudic</w:t>
+      </w:r>
+      <w:proofErr w:type="spellEnd"/>
+      <w:r>
+        <w:t xml:space="preserve"> and others, 2004). </w:t>
       </w:r>
       <w:r>
         <w:t>P</w:t>
@@ -307,7 +337,14 @@
           <w:rStyle w:val="Red"/>
           <w:color w:val="auto"/>
         </w:rPr>
-        <w:t>Optional character variables for SFR2 in any order:</w:t>
+        <w:t>O</w:t>
+      </w:r>
+      <w:r>
+        <w:rPr>
+          <w:rStyle w:val="Red"/>
+          <w:color w:val="auto"/>
+        </w:rPr>
+        <w:t>ptional character variables for SFR2 in any order:</w:t>
       </w:r>
     </w:p>
     <w:p>
@@ -389,7 +426,39 @@
           <w:rStyle w:val="Red"/>
           <w:color w:val="auto"/>
         </w:rPr>
-        <w:t>[TABFILES Numtab Maxval]</w:t>
+        <w:t xml:space="preserve">[TABFILES </w:t>
+      </w:r>
+      <w:proofErr w:type="spellStart"/>
+      <w:r>
+        <w:rPr>
+          <w:rStyle w:val="Red"/>
+          <w:color w:val="auto"/>
+        </w:rPr>
+        <w:t>Numtab</w:t>
+      </w:r>
+      <w:proofErr w:type="spellEnd"/>
+      <w:r>
+        <w:rPr>
+          <w:rStyle w:val="Red"/>
+          <w:color w:val="auto"/>
+        </w:rPr>
+        <w:t xml:space="preserve"> </w:t>
+      </w:r>
+      <w:proofErr w:type="spellStart"/>
+      <w:r>
+        <w:rPr>
+          <w:rStyle w:val="Red"/>
+          <w:color w:val="auto"/>
+        </w:rPr>
+        <w:t>Maxval</w:t>
+      </w:r>
+      <w:proofErr w:type="spellEnd"/>
+      <w:r>
+        <w:rPr>
+          <w:rStyle w:val="Red"/>
+          <w:color w:val="auto"/>
+        </w:rPr>
+        <w:t>]</w:t>
       </w:r>
     </w:p>
     <w:p>
@@ -446,6 +515,204 @@
     </w:p>
     <w:p>
       <w:pPr>
+        <w:rPr>
+          <w:rStyle w:val="Red"/>
+          <w:color w:val="auto"/>
+        </w:rPr>
+      </w:pPr>
+      <w:r>
+        <w:t xml:space="preserve">Note 2: </w:t>
+      </w:r>
+      <w:r>
+        <w:rPr>
+          <w:rStyle w:val="Red"/>
+          <w:color w:val="auto"/>
+        </w:rPr>
+        <w:t>Previous input formats are still supported</w:t>
+      </w:r>
+      <w:r>
+        <w:rPr>
+          <w:rStyle w:val="Red"/>
+          <w:color w:val="auto"/>
+        </w:rPr>
+        <w:t xml:space="preserve"> </w:t>
+      </w:r>
+      <w:r>
+        <w:rPr>
+          <w:rStyle w:val="Red"/>
+          <w:color w:val="auto"/>
+        </w:rPr>
+        <w:t xml:space="preserve">for backward compatibility. Thus, some character options can be specified on a single line. </w:t>
+      </w:r>
+    </w:p>
+    <w:p>
+      <w:pPr>
+        <w:rPr>
+          <w:rStyle w:val="Red"/>
+          <w:color w:val="auto"/>
+        </w:rPr>
+      </w:pPr>
+    </w:p>
+    <w:p>
+      <w:pPr>
+        <w:rPr>
+          <w:rStyle w:val="Red"/>
+          <w:color w:val="auto"/>
+        </w:rPr>
+      </w:pPr>
+      <w:r>
+        <w:rPr>
+          <w:rStyle w:val="Red"/>
+          <w:bCs/>
+          <w:color w:val="auto"/>
+        </w:rPr>
+        <w:t>1a</w:t>
+      </w:r>
+      <w:r>
+        <w:rPr>
+          <w:rStyle w:val="Red"/>
+          <w:bCs/>
+          <w:color w:val="auto"/>
+        </w:rPr>
+        <w:t>. (previous format)</w:t>
+      </w:r>
+      <w:r>
+        <w:rPr>
+          <w:rStyle w:val="Red"/>
+          <w:color w:val="auto"/>
+        </w:rPr>
+        <w:t xml:space="preserve"> </w:t>
+      </w:r>
+      <w:r>
+        <w:rPr>
+          <w:rStyle w:val="Red"/>
+          <w:color w:val="auto"/>
+        </w:rPr>
+        <w:t>O</w:t>
+      </w:r>
+      <w:r>
+        <w:rPr>
+          <w:rStyle w:val="Red"/>
+          <w:color w:val="auto"/>
+        </w:rPr>
+        <w:t>ption</w:t>
+      </w:r>
+      <w:r>
+        <w:rPr>
+          <w:rStyle w:val="Red"/>
+          <w:color w:val="auto"/>
+        </w:rPr>
+        <w:t>al character variables for SFR2</w:t>
+      </w:r>
+      <w:r>
+        <w:rPr>
+          <w:rStyle w:val="Red"/>
+          <w:color w:val="auto"/>
+        </w:rPr>
+        <w:t>:</w:t>
+      </w:r>
+    </w:p>
+    <w:p>
+      <w:pPr>
+        <w:rPr>
+          <w:rStyle w:val="Red"/>
+          <w:color w:val="auto"/>
+        </w:rPr>
+      </w:pPr>
+    </w:p>
+    <w:p>
+      <w:pPr>
+        <w:rPr>
+          <w:rStyle w:val="Red"/>
+          <w:color w:val="auto"/>
+        </w:rPr>
+      </w:pPr>
+      <w:r>
+        <w:rPr>
+          <w:rStyle w:val="Red"/>
+          <w:color w:val="auto"/>
+        </w:rPr>
+        <w:t>[REACHINPUT]</w:t>
+      </w:r>
+      <w:r>
+        <w:rPr>
+          <w:rStyle w:val="Red"/>
+          <w:color w:val="auto"/>
+        </w:rPr>
+        <w:t xml:space="preserve">   </w:t>
+      </w:r>
+      <w:r>
+        <w:rPr>
+          <w:rStyle w:val="Red"/>
+          <w:color w:val="auto"/>
+        </w:rPr>
+        <w:t>[TRANSROUTE]</w:t>
+      </w:r>
+      <w:r>
+        <w:rPr>
+          <w:rStyle w:val="Red"/>
+          <w:color w:val="auto"/>
+        </w:rPr>
+        <w:t xml:space="preserve">  </w:t>
+      </w:r>
+      <w:r>
+        <w:rPr>
+          <w:rStyle w:val="Red"/>
+          <w:color w:val="auto"/>
+        </w:rPr>
+        <w:t xml:space="preserve">[TABFILES </w:t>
+      </w:r>
+      <w:proofErr w:type="spellStart"/>
+      <w:r>
+        <w:rPr>
+          <w:rStyle w:val="Red"/>
+          <w:color w:val="auto"/>
+        </w:rPr>
+        <w:t>Numtab</w:t>
+      </w:r>
+      <w:proofErr w:type="spellEnd"/>
+      <w:r>
+        <w:rPr>
+          <w:rStyle w:val="Red"/>
+          <w:color w:val="auto"/>
+        </w:rPr>
+        <w:t xml:space="preserve"> </w:t>
+      </w:r>
+      <w:proofErr w:type="spellStart"/>
+      <w:r>
+        <w:rPr>
+          <w:rStyle w:val="Red"/>
+          <w:color w:val="auto"/>
+        </w:rPr>
+        <w:t>Maxval</w:t>
+      </w:r>
+      <w:proofErr w:type="spellEnd"/>
+      <w:r>
+        <w:rPr>
+          <w:rStyle w:val="Red"/>
+          <w:color w:val="auto"/>
+        </w:rPr>
+        <w:t>]</w:t>
+      </w:r>
+    </w:p>
+    <w:p>
+      <w:pPr>
+        <w:rPr>
+          <w:rStyle w:val="Red"/>
+          <w:color w:val="auto"/>
+        </w:rPr>
+      </w:pPr>
+    </w:p>
+    <w:p>
+      <w:pPr>
+        <w:rPr>
+          <w:rStyle w:val="Red"/>
+          <w:color w:val="auto"/>
+        </w:rPr>
+      </w:pPr>
+    </w:p>
+    <w:p>
+      <w:pPr>
         <w:ind w:left="2160" w:hanging="2160"/>
         <w:rPr>
           <w:rStyle w:val="Red"/>
@@ -516,7 +783,6 @@
           <w:rStyle w:val="Red"/>
           <w:color w:val="auto"/>
         </w:rPr>
-        <w:lastRenderedPageBreak/>
         <w:t>REACHINPUT</w:t>
       </w:r>
       <w:r>
@@ -732,6 +998,7 @@
         </w:rPr>
         <w:t>. The name (</w:t>
       </w:r>
+      <w:proofErr w:type="spellStart"/>
       <w:r>
         <w:rPr>
           <w:rStyle w:val="Red"/>
@@ -739,6 +1006,7 @@
         </w:rPr>
         <w:t>Fname</w:t>
       </w:r>
+      <w:proofErr w:type="spellEnd"/>
       <w:r>
         <w:rPr>
           <w:rStyle w:val="Red"/>
@@ -747,6 +1015,7 @@
         </w:rPr>
         <w:t>) and unit number (</w:t>
       </w:r>
+      <w:proofErr w:type="spellStart"/>
       <w:r>
         <w:rPr>
           <w:rStyle w:val="Red"/>
@@ -754,6 +1023,7 @@
         </w:rPr>
         <w:t>Nunit</w:t>
       </w:r>
+      <w:proofErr w:type="spellEnd"/>
       <w:r>
         <w:rPr>
           <w:rStyle w:val="Red"/>
@@ -794,6 +1064,7 @@
         </w:rPr>
         <w:t>ile type (</w:t>
       </w:r>
+      <w:proofErr w:type="spellStart"/>
       <w:r>
         <w:rPr>
           <w:rStyle w:val="Red"/>
@@ -801,6 +1072,7 @@
         </w:rPr>
         <w:t>Ftype</w:t>
       </w:r>
+      <w:proofErr w:type="spellEnd"/>
       <w:r>
         <w:rPr>
           <w:rStyle w:val="Red"/>
@@ -1160,24 +1432,6 @@
         <w:t xml:space="preserve">. </w:t>
       </w:r>
     </w:p>
-    <w:p>
-      <w:pPr>
-        <w:rPr>
-          <w:rStyle w:val="Red"/>
-          <w:color w:val="auto"/>
-        </w:rPr>
-      </w:pPr>
-    </w:p>
-    <w:p>
-      <w:pPr>
-        <w:ind w:left="2160" w:hanging="2160"/>
-        <w:rPr>
-          <w:rStyle w:val="Red"/>
-          <w:rFonts w:ascii="Times" w:hAnsi="Times" w:cs="Times"/>
-          <w:color w:val="auto"/>
-        </w:rPr>
-      </w:pPr>
-    </w:p>
     <w:p/>
     <w:p/>
     <w:p>
@@ -1240,6 +1494,30 @@
       <w:r>
         <w:t>An integer value equal to the number of stream reaches (finite-difference cells) that are active during the simulation. The value of NSTRM also represents the number of lines of data to be included in Item 2, described below.</w:t>
       </w:r>
+      <w:r>
+        <w:t xml:space="preserve"> If NSTRM is negative then </w:t>
+      </w:r>
+      <w:r>
+        <w:rPr>
+          <w:rStyle w:val="Red"/>
+          <w:color w:val="auto"/>
+        </w:rPr>
+        <w:t>variabl</w:t>
+      </w:r>
+      <w:r>
+        <w:rPr>
+          <w:rStyle w:val="Red"/>
+          <w:color w:val="auto"/>
+        </w:rPr>
+        <w:t>e ISFROPT is read in data set 1b</w:t>
+      </w:r>
+      <w:r>
+        <w:rPr>
+          <w:rStyle w:val="Red"/>
+          <w:color w:val="auto"/>
+        </w:rPr>
+        <w:t>. ISFROPT can be used to change the default format for entering reach and segment data or to specify that unsaturated flow beneath streams will be simulated.</w:t>
+      </w:r>
     </w:p>
     <w:p>
       <w:pPr>
@@ -1268,6 +1546,7 @@
     <w:p/>
     <w:p>
       <w:r>
+        <w:lastRenderedPageBreak/>
         <w:t xml:space="preserve">NSFRPAR </w:t>
       </w:r>
       <w:r>
@@ -1298,80 +1577,253 @@
         <w:tab/>
       </w:r>
       <w:r>
-        <w:t xml:space="preserve">An integer value equal to (or exceeding) the number of stream-segment definitions associated with all parameters. This number can be more than the total number of segments (NSS) in the stream network because the same segment can be defined in multiple parameters, and because parameters can be time-varying. NPARSEG must equal or exceed the sum of NLST × N for all parameters, where N is the greater of 1 and NUMINST; that is, </w:t>
+        <w:t xml:space="preserve">An integer value equal to (or exceeding) the number of stream-segment definitions associated with all parameters. This number can be more than the total number of segments (NSS) in the stream network because the same segment can be defined in multiple parameters, and because parameters can be time-varying. NPARSEG must equal or exceed the sum of NLST × N for all parameters, where N is the greater of 1 and NUMINST; that is, NPARSEG must equal or exceed the total number of repetitions of item 4b. This variable must be zero when </w:t>
+      </w:r>
+      <w:r>
+        <w:t xml:space="preserve">keyword </w:t>
+      </w:r>
+      <w:r>
+        <w:t>REACHINPUT</w:t>
+      </w:r>
+      <w:r>
+        <w:t xml:space="preserve"> is specified</w:t>
+      </w:r>
+      <w:r>
+        <w:t>.</w:t>
+      </w:r>
+    </w:p>
+    <w:p/>
+    <w:p>
+      <w:r>
+        <w:t xml:space="preserve">CONST </w:t>
+      </w:r>
+      <w:r>
+        <w:tab/>
+      </w:r>
+      <w:r>
+        <w:tab/>
+      </w:r>
+      <w:r>
+        <w:t>A real value (or conversion factor) used in calculating stream depth for stream reach. If stream depth is not calculated using Manning’s equation for any stream segment (that is, ICALC does not equal 1 or 2), then a value of zero can be entered. If Manning’s equation is used, a constant of 1.486 is used for flow units of cubic feet per second, and a constant of 1.0 is used for units of cubic meters per second. The constant must be multiplied by 86,400 when using time units of days in the simulation. An explanation of time units used in MODFLOW is given by Harbaugh and others (2000, p. 10.)</w:t>
+      </w:r>
+    </w:p>
+    <w:p/>
+    <w:p>
+      <w:r>
+        <w:t xml:space="preserve">DLEAK </w:t>
+      </w:r>
+      <w:r>
+        <w:tab/>
+      </w:r>
+      <w:r>
+        <w:t>A real value equal to the tolerance level of stream depth used in computing leakage between each stream reach and active model cell. Value is in units of length. Usually a value of 0.0001 is sufficient when units of feet or meters are used in model.</w:t>
+      </w:r>
+    </w:p>
+    <w:p/>
+    <w:p>
+      <w:r>
+        <w:t xml:space="preserve">ISTCB1 </w:t>
+      </w:r>
+      <w:r>
+        <w:tab/>
+      </w:r>
+      <w:r>
+        <w:tab/>
+      </w:r>
+      <w:r>
+        <w:t>An integer value used as a flag for writing stream-aquifer leakage values. If ISTCB1 &gt; 0, it is the unit number to which unformatted leakage between each stream reach and corresponding model cell will be saved to a file whenever the cell-by-cell budget has been specified in Output Control (see Harbaugh and others, 2000, pages 52-55). If ISTCB1 = 0, leakage values will not be printed or saved. If ISTCB1 &lt; 0, all information on inflows and outflows from each reach; on stream depth, width, and streambed conductance; and on head difference and gradient across the streambed will be printed in the main listing file whenever a cell-by-cell budget has been specified in Output Control.</w:t>
+      </w:r>
+    </w:p>
+    <w:p/>
+    <w:p>
+      <w:r>
+        <w:t xml:space="preserve">ISTCB2 </w:t>
+      </w:r>
+      <w:r>
+        <w:tab/>
+      </w:r>
+      <w:r>
+        <w:tab/>
+      </w:r>
+      <w:r>
+        <w:t>An integer value used as a flag for writing to a separate formatted file all information on inflows and outflows from each reach; on stream depth, width, and streambed conductance; and on head difference and gradient across the streambed. If ISTCB2 &gt; 0, then ISTCB2 also represents the unit number to which all information for each stream reach will be saved to a separate file when a cell-by-cell budget has been specified in Output Control. If ISTCB2 &lt; 0, it is the unit number to which unformatted streamflow out of each reach will be saved to a file whenever the cell-by-cell budget has been specified in Output Control.</w:t>
+      </w:r>
+    </w:p>
+    <w:p/>
+    <w:p>
+      <w:r>
+        <w:t xml:space="preserve">Note </w:t>
+      </w:r>
+      <w:r>
+        <w:t>2</w:t>
+      </w:r>
+      <w:r>
+        <w:t>: The first two variables (NSTRM and NSS) are used for dimensioning arrays, and must be equal to the actual number of stream reaches defined in Item 2 and the number of segments that define the complete stream network, respectively.</w:t>
+      </w:r>
+    </w:p>
+    <w:p/>
+    <w:p>
+      <w:r>
+        <w:t xml:space="preserve">If keyword </w:t>
+      </w:r>
+      <w:r>
+        <w:t>REACHINPUT</w:t>
+      </w:r>
+      <w:r>
+        <w:t xml:space="preserve"> has been specified:</w:t>
+      </w:r>
+    </w:p>
+    <w:p>
+      <w:pPr>
+        <w:rPr>
+          <w:color w:val="FF0000"/>
+        </w:rPr>
+      </w:pPr>
+    </w:p>
+    <w:p>
+      <w:r>
+        <w:t xml:space="preserve">ISFROPT </w:t>
+      </w:r>
+      <w:r>
+        <w:tab/>
+      </w:r>
+      <w:r>
+        <w:t xml:space="preserve">An integer value that defines the </w:t>
+      </w:r>
+      <w:r>
+        <w:t>format of the input data and whether or not unsaturated flow is simulated beneath streams.</w:t>
+      </w:r>
+      <w:r>
+        <w:t xml:space="preserve"> Unsaturated flow is simulated for ISFROPT ≥ 2; unsaturated flow is not simulated for ISFROPT = 0 or 1.</w:t>
+      </w:r>
+      <w:r>
+        <w:t xml:space="preserve"> </w:t>
+      </w:r>
+      <w:r>
+        <w:t>Optional variables NSTRAIL, ISUZN, and NSFRSETS also must be specified if ISFROPT&gt;1.</w:t>
+      </w:r>
+      <w:r>
+        <w:t xml:space="preserve"> Values of ISFROPT are defined as follows:</w:t>
+      </w:r>
+    </w:p>
+    <w:p>
+      <w:r>
+        <w:t xml:space="preserve"> </w:t>
+      </w:r>
+    </w:p>
+    <w:p>
+      <w:r>
+        <w:t>0</w:t>
+      </w:r>
+      <w:r>
+        <w:tab/>
+      </w:r>
+      <w:r>
+        <w:t>No vertical unsaturated flow beneath streams. Streambed elevations, stream slope, streambed thickness, and streambed hydraulic conductivity are read for each stress period using variables defined in Items 6b and 6c; the optional variables in Item 2 are not used.</w:t>
+      </w:r>
+    </w:p>
+    <w:p>
+      <w:r>
+        <w:t xml:space="preserve">1 </w:t>
+      </w:r>
+      <w:r>
+        <w:tab/>
+      </w:r>
+      <w:r>
+        <w:t>No vertical unsaturated flow beneath streams. Streambed elevation, stream slope, streambed thickness, and streambed hydraulic conductivity are read for each reach only once at the beginning of the simulation using optional variables defined in Item 2; Items 6b and 6c are used to define stream width and depth for ICALC = 0 and stream width for ICALC = 1.</w:t>
+      </w:r>
+      <w:r>
+        <w:t xml:space="preserve"> </w:t>
+      </w:r>
+    </w:p>
+    <w:p>
+      <w:r>
+        <w:t xml:space="preserve">2 </w:t>
+      </w:r>
+      <w:r>
+        <w:tab/>
+      </w:r>
+      <w:r>
+        <w:t xml:space="preserve">Streambed and unsaturated-zone properties are read for each reach only once at the beginning of the simulation using optional variables defined in Item 2; Items 6b and 6c are used to define stream width and depth for </w:t>
       </w:r>
       <w:r>
         <w:lastRenderedPageBreak/>
-        <w:t xml:space="preserve">NPARSEG must equal or exceed the total number of repetitions of item 4b. This variable must be zero when </w:t>
-      </w:r>
-      <w:r>
-        <w:t xml:space="preserve">keyword </w:t>
-      </w:r>
-      <w:r>
-        <w:t>REACHINPUT</w:t>
-      </w:r>
-      <w:r>
-        <w:t xml:space="preserve"> is specified</w:t>
-      </w:r>
-      <w:r>
-        <w:t>.</w:t>
-      </w:r>
-    </w:p>
-    <w:p/>
-    <w:p>
-      <w:r>
-        <w:t xml:space="preserve">CONST </w:t>
-      </w:r>
-      <w:r>
-        <w:tab/>
-      </w:r>
-      <w:r>
-        <w:tab/>
-      </w:r>
-      <w:r>
-        <w:t>A real value (or conversion factor) used in calculating stream depth for stream reach. If stream depth is not calculated using Manning’s equation for any stream segment (that is, ICALC does not equal 1 or 2), then a value of zero can be entered. If Manning’s equation is used, a constant of 1.486 is used for flow units of cubic feet per second, and a constant of 1.0 is used for units of cubic meters per second. The constant must be multiplied by 86,400 when using time units of days in the simulation. An explanation of time units used in MODFLOW is given by Harbaugh and others (2000, p. 10.)</w:t>
-      </w:r>
-    </w:p>
-    <w:p/>
-    <w:p>
-      <w:r>
-        <w:t xml:space="preserve">DLEAK </w:t>
-      </w:r>
-      <w:r>
-        <w:tab/>
-      </w:r>
-      <w:r>
-        <w:t>A real value equal to the tolerance level of stream depth used in computing leakage between each stream reach and active model cell. Value is in units of length. Usually a value of 0.0001 is sufficient when units of feet or meters are used in model.</w:t>
-      </w:r>
-    </w:p>
-    <w:p/>
-    <w:p>
-      <w:r>
-        <w:t xml:space="preserve">ISTCB1 </w:t>
-      </w:r>
-      <w:r>
-        <w:tab/>
-      </w:r>
-      <w:r>
-        <w:tab/>
-      </w:r>
-      <w:r>
-        <w:t>An integer value used as a flag for writing stream-aquifer leakage values. If ISTCB1 &gt; 0, it is the unit number to which unformatted leakage between each stream reach and corresponding model cell will be saved to a file whenever the cell-by-cell budget has been specified in Output Control (see Harbaugh and others, 2000, pages 52-55). If ISTCB1 = 0, leakage values will not be printed or saved. If ISTCB1 &lt; 0, all information on inflows and outflows from each reach; on stream depth, width, and streambed conductance; and on head difference and gradient across the streambed will be printed in the main listing file whenever a cell-by-cell budget has been specified in Output Control.</w:t>
-      </w:r>
-    </w:p>
-    <w:p/>
-    <w:p>
-      <w:r>
-        <w:t xml:space="preserve">ISTCB2 </w:t>
-      </w:r>
-      <w:r>
-        <w:tab/>
-      </w:r>
-      <w:r>
-        <w:tab/>
-      </w:r>
-      <w:r>
-        <w:t>An integer value used as a flag for writing to a separate formatted file all information on inflows and outflows from each reach; on stream depth, width, and streambed conductance; and on head difference and gradient across the streambed. If ISTCB2 &gt; 0, then ISTCB2 also represents the unit number to which all information for each stream reach will be saved to a separate file when a cell-by-cell budget has been specified in Output Control. If ISTCB2 &lt; 0, it is the unit number to which unformatted streamflow out of each reach will be saved to a file whenever the cell-by-cell budget has been specified in Output Control.</w:t>
+        <w:t>ICALC = 0 and stream width for ICALC = 1. When using the</w:t>
+      </w:r>
+      <w:r>
+        <w:t xml:space="preserve"> </w:t>
+      </w:r>
+      <w:r>
+        <w:t xml:space="preserve">LPF </w:t>
+      </w:r>
+      <w:r>
+        <w:t xml:space="preserve">or HUF </w:t>
+      </w:r>
+      <w:r>
+        <w:t>Package</w:t>
+      </w:r>
+      <w:r>
+        <w:t>s</w:t>
+      </w:r>
+      <w:r>
+        <w:t>, saturated vertical hydraulic conductivity for the unsaturated zone is the same as the vertical hydraulic conductivity of the corresponding layer in LPF</w:t>
+      </w:r>
+      <w:r>
+        <w:t xml:space="preserve"> or HUF</w:t>
+      </w:r>
+      <w:r>
+        <w:t>,</w:t>
+      </w:r>
+      <w:r>
+        <w:t xml:space="preserve"> and input variable UHC is not read.</w:t>
+      </w:r>
+    </w:p>
+    <w:p>
+      <w:r>
+        <w:t xml:space="preserve">3 </w:t>
+      </w:r>
+      <w:r>
+        <w:tab/>
+      </w:r>
+      <w:r>
+        <w:t>Same as 2 except saturated vertical hydraulic conductivity for the unsaturated zone (input variable UHC) is read for each reach.</w:t>
+      </w:r>
+      <w:r>
+        <w:t xml:space="preserve"> </w:t>
+      </w:r>
+    </w:p>
+    <w:p>
+      <w:r>
+        <w:t xml:space="preserve">4 </w:t>
+      </w:r>
+      <w:r>
+        <w:tab/>
+      </w:r>
+      <w:r>
+        <w:t xml:space="preserve">Streambed and unsaturated-zone properties are read for the beginning and end of each stream segment using variables defined in Items 6b and 6c; the optional variables in Item 2 are not used. Streambed properties can vary each stress period. When using the </w:t>
+      </w:r>
+      <w:r>
+        <w:t xml:space="preserve">BCF, LPF, or HUF </w:t>
+      </w:r>
+      <w:r>
+        <w:t>Package, saturated vertical hydraulic conductivity for the unsaturated zone is the same as the vertical hydraulic conductivity of the corresponding layer in LPF</w:t>
+      </w:r>
+      <w:r>
+        <w:t xml:space="preserve"> or HUF </w:t>
+      </w:r>
+      <w:r>
+        <w:t>and input variable UHC1 is not read.</w:t>
+      </w:r>
+    </w:p>
+    <w:p>
+      <w:r>
+        <w:t xml:space="preserve">5 </w:t>
+      </w:r>
+      <w:r>
+        <w:tab/>
+      </w:r>
+      <w:r>
+        <w:t>Same as 4 except saturated vertical hydraulic conductivity for the unsaturated zone (input variable UHC1) is read for each segment at the beginning of the first stress period only.</w:t>
       </w:r>
     </w:p>
     <w:p/>
@@ -1380,332 +1832,164 @@
         <w:t xml:space="preserve">Note </w:t>
       </w:r>
       <w:r>
-        <w:t>2</w:t>
-      </w:r>
-      <w:r>
-        <w:t>: The first two variables (NSTRM and NSS) are used for dimensioning arrays, and must be equal to the actual number of stream reaches defined in Item 2 and the number of segments that define the complete stream network, respectively.</w:t>
-      </w:r>
-    </w:p>
-    <w:p/>
-    <w:p>
-      <w:r>
-        <w:t xml:space="preserve">If keyword </w:t>
-      </w:r>
-      <w:r>
-        <w:t>REACHINPUT</w:t>
-      </w:r>
-      <w:r>
-        <w:t xml:space="preserve"> has been specified:</w:t>
-      </w:r>
-    </w:p>
-    <w:p>
-      <w:pPr>
-        <w:rPr>
-          <w:color w:val="FF0000"/>
-        </w:rPr>
-      </w:pPr>
-    </w:p>
-    <w:p>
-      <w:r>
-        <w:t xml:space="preserve">ISFROPT </w:t>
-      </w:r>
-      <w:r>
-        <w:tab/>
-      </w:r>
-      <w:r>
-        <w:t xml:space="preserve">An integer value that defines the </w:t>
-      </w:r>
-      <w:r>
-        <w:t>format of the input data and whether or not unsaturated flow is simulated beneath streams.</w:t>
-      </w:r>
-      <w:r>
-        <w:t xml:space="preserve"> Unsaturated flow is simulated for ISFROPT ≥ 2; unsaturated flow is not simulated for ISFROPT = 0 or 1.</w:t>
+        <w:t>3</w:t>
+      </w:r>
+      <w:r>
+        <w:t xml:space="preserve">: If BCF is used and unsaturated flow is active then ISFROPT must equal 3 or 5. </w:t>
+      </w:r>
+    </w:p>
+    <w:p/>
+    <w:p>
+      <w:r>
+        <w:t>When ISFROPT is greater than 1 (that is, unsaturated flow beneath streams is being simulated) read the following variables (otherwise, skip these variables):</w:t>
+      </w:r>
+    </w:p>
+    <w:p/>
+    <w:p>
+      <w:r>
+        <w:t xml:space="preserve">NSTRAIL </w:t>
+      </w:r>
+      <w:r>
+        <w:tab/>
+      </w:r>
+      <w:r>
+        <w:t xml:space="preserve">An integer value that is the number of trailing wave increments used to represent a trailing wave. Trailing waves are used to represent a decrease in the surface infiltration rate. The value can be increased to improve mass balance in the unsaturated zone. Values between </w:t>
+      </w:r>
+      <w:r>
+        <w:t>10</w:t>
       </w:r>
       <w:r>
         <w:t xml:space="preserve"> </w:t>
       </w:r>
       <w:r>
-        <w:t>Optional variables NSTRAIL, ISUZN, and NSFRSETS also must be specified if ISFROPT&gt;1.</w:t>
-      </w:r>
-      <w:r>
-        <w:t xml:space="preserve"> Values of ISFROPT are defined as follows:</w:t>
-      </w:r>
-    </w:p>
-    <w:p>
-      <w:r>
-        <w:t xml:space="preserve"> </w:t>
-      </w:r>
-    </w:p>
-    <w:p>
-      <w:r>
-        <w:t>0</w:t>
-      </w:r>
-      <w:r>
-        <w:tab/>
-      </w:r>
-      <w:r>
-        <w:t>No vertical unsaturated flow beneath streams. Streambed elevations, stream slope, streambed thickness, and streambed hydraulic conductivity are read for each stress period using variables defined in Items 6b and 6c; the optional variables in Item 2 are not used.</w:t>
-      </w:r>
-    </w:p>
-    <w:p>
-      <w:r>
-        <w:t xml:space="preserve">1 </w:t>
-      </w:r>
-      <w:r>
-        <w:tab/>
-      </w:r>
-      <w:r>
-        <w:t>No vertical unsaturated flow beneath streams. Streambed elevation, stream slope, streambed thickness, and streambed hydraulic conductivity are read for each reach only once at the beginning of the simulation using optional variables defined in Item 2; Items 6b and 6c are used to define stream width and depth for ICALC = 0 and stream width for ICALC = 1.</w:t>
-      </w:r>
-      <w:r>
-        <w:t xml:space="preserve"> </w:t>
-      </w:r>
-    </w:p>
-    <w:p>
-      <w:r>
-        <w:t xml:space="preserve">2 </w:t>
-      </w:r>
-      <w:r>
-        <w:tab/>
-      </w:r>
-      <w:r>
-        <w:t>Streambed and unsaturated-zone properties are read for each reach only once at the beginning of the simulation using optional variables defined in Item 2; Items 6b and 6c are used to define stream width and depth for ICALC = 0 and stream width for ICALC = 1. When using the</w:t>
-      </w:r>
-      <w:r>
-        <w:t xml:space="preserve"> </w:t>
-      </w:r>
-      <w:r>
-        <w:t xml:space="preserve">LPF </w:t>
-      </w:r>
-      <w:r>
-        <w:t xml:space="preserve">or HUF </w:t>
-      </w:r>
-      <w:r>
-        <w:t>Package</w:t>
-      </w:r>
-      <w:r>
-        <w:t>s</w:t>
-      </w:r>
-      <w:r>
-        <w:t>, saturated vertical hydraulic conductivity for the unsaturated zone is the same as the vertical hydraulic conductivity of the corresponding layer in LPF</w:t>
-      </w:r>
-      <w:r>
-        <w:t xml:space="preserve"> or HUF</w:t>
-      </w:r>
-      <w:r>
-        <w:t>,</w:t>
-      </w:r>
-      <w:r>
-        <w:t xml:space="preserve"> and input variable UHC is not read.</w:t>
-      </w:r>
-    </w:p>
-    <w:p>
-      <w:r>
-        <w:t xml:space="preserve">3 </w:t>
-      </w:r>
-      <w:r>
-        <w:tab/>
-      </w:r>
-      <w:r>
-        <w:t>Same as 2 except saturated vertical hydraulic conductivity for the unsaturated zone (input variable UHC) is read for each reach.</w:t>
-      </w:r>
-      <w:r>
-        <w:t xml:space="preserve"> </w:t>
-      </w:r>
-    </w:p>
-    <w:p>
-      <w:r>
-        <w:t xml:space="preserve">4 </w:t>
-      </w:r>
-      <w:r>
-        <w:tab/>
-      </w:r>
-      <w:r>
-        <w:t xml:space="preserve">Streambed and unsaturated-zone properties are read for the beginning and end of each stream segment using variables defined in Items 6b and 6c; the optional variables in Item 2 are not used. Streambed properties can </w:t>
-      </w:r>
+        <w:t xml:space="preserve">and </w:t>
+      </w:r>
+      <w:r>
+        <w:t>15</w:t>
+      </w:r>
+      <w:r>
+        <w:t xml:space="preserve"> work well, although for large problems we recommend fewer trailing waves (</w:t>
+      </w:r>
+      <w:r>
+        <w:t>7</w:t>
+      </w:r>
+      <w:r>
+        <w:t>) due to memory and computational requirements. Please see Smith (1983) for further details.</w:t>
+      </w:r>
+    </w:p>
+    <w:p/>
+    <w:p>
+      <w:r>
+        <w:t xml:space="preserve">ISUZN </w:t>
+      </w:r>
+      <w:r>
+        <w:tab/>
+      </w:r>
+      <w:r>
+        <w:tab/>
+      </w:r>
+      <w:r>
+        <w:t>An integer value that is the maximum number of vertic</w:t>
+      </w:r>
+      <w:r>
+        <w:t xml:space="preserve">al cells used to </w:t>
+      </w:r>
+      <w:r>
+        <w:t>define the unsaturated zone beneath a stream reach. If ICALC is 1 for all segments then ISUZN should be set to 1.</w:t>
+      </w:r>
+    </w:p>
+    <w:p/>
+    <w:p>
+      <w:r>
+        <w:t xml:space="preserve">NSFRSETS </w:t>
+      </w:r>
+      <w:r>
+        <w:tab/>
+      </w:r>
+      <w:r>
+        <w:t xml:space="preserve">An integer value that is the maximum number of different sets of trailing waves used to allocate arrays. Arrays are allocated by multiplying NSTRAIL by NSFRSETS. A value of 30 </w:t>
+      </w:r>
+      <w:r>
+        <w:t xml:space="preserve">is </w:t>
+      </w:r>
+      <w:r>
+        <w:t xml:space="preserve">usually </w:t>
+      </w:r>
+      <w:r>
+        <w:t xml:space="preserve">sufficient for problems where the stream depth varies often. </w:t>
+      </w:r>
+      <w:r>
+        <w:t xml:space="preserve">However, in some cases a value of 50 may be required. If this value is set too small then the simulation will terminate prematurely and an error will be printed to the List file. </w:t>
+      </w:r>
+    </w:p>
+    <w:p/>
+    <w:p/>
+    <w:p>
+      <w:r>
+        <w:t>Note 4: SFR2 differs from the Stream (STR1) Package (</w:t>
+      </w:r>
+      <w:proofErr w:type="spellStart"/>
+      <w:r>
+        <w:t>Prudic</w:t>
+      </w:r>
+      <w:proofErr w:type="spellEnd"/>
+      <w:r>
+        <w:t xml:space="preserve">, 1989) because the new package solves for stream depth at the midpoint of each reach instead of at the beginning of the reach. To solve for depth at the midpoint of each reach, like SFR1, SFR2 uses Newton’s iterative method and consequently, a tolerance (DLEAK) is used for stopping the iterative process. </w:t>
+      </w:r>
+    </w:p>
+    <w:p/>
+    <w:p/>
+    <w:p>
+      <w:r>
+        <w:t>If keyword TRANSROUTE has been specified:</w:t>
+      </w:r>
+    </w:p>
+    <w:p/>
+    <w:p>
+      <w:r>
+        <w:t xml:space="preserve">IRTFLG  </w:t>
+      </w:r>
+      <w:r>
+        <w:tab/>
+        <w:t>An integer value that indicates the method of transient streamflow routing. IRTFLG must be specified if TRANSROUTE has been specified. Currently, the only routing method available is the kinematic-wave equation approach (see USGS Techniques and Methods 6-D1, p. 68-69). Enter IRTFLG=1, if streamflow will be routed using the kinematic-wave equation; otherwise, IRTFLG should be specified as 0 (steady flow).</w:t>
+      </w:r>
+    </w:p>
+    <w:p/>
+    <w:p>
+      <w:r>
+        <w:t>If IRTFLG = 1:</w:t>
+      </w:r>
+    </w:p>
+    <w:p/>
+    <w:p>
+      <w:r>
+        <w:t xml:space="preserve">NUMTIM  </w:t>
+      </w:r>
+      <w:r>
+        <w:tab/>
+        <w:t xml:space="preserve">An integer value equal to the number of sub time steps used to route streamflow. The time step that will be used to route streamflow will be equal to the </w:t>
+      </w:r>
+      <w:r>
+        <w:t>MODFLOW-NWT</w:t>
+      </w:r>
+      <w:r>
+        <w:t xml:space="preserve"> time step divided by NUMTIM.</w:t>
+      </w:r>
+    </w:p>
+    <w:p/>
+    <w:p>
+      <w:r>
+        <w:t xml:space="preserve">WEIGHT  </w:t>
+      </w:r>
+      <w:r>
+        <w:tab/>
+        <w:t>A real number equal to the time weighting factor used to calculate the change in channel storage. WEIGHT has a value between 0.5 and 1. Refer to equation 83 in USGS Techniques and Methods 6-D1 for further details.</w:t>
+      </w:r>
+    </w:p>
+    <w:p/>
+    <w:p>
       <w:r>
         <w:lastRenderedPageBreak/>
-        <w:t xml:space="preserve">vary each stress period. When using the </w:t>
-      </w:r>
-      <w:r>
-        <w:t xml:space="preserve">BCF, LPF, or HUF </w:t>
-      </w:r>
-      <w:r>
-        <w:t>Package, saturated vertical hydraulic conductivity for the unsaturated zone is the same as the vertical hydraulic conductivity of the corresponding layer in LPF</w:t>
-      </w:r>
-      <w:r>
-        <w:t xml:space="preserve"> or HUF </w:t>
-      </w:r>
-      <w:r>
-        <w:t>and input variable UHC1 is not read.</w:t>
-      </w:r>
-    </w:p>
-    <w:p>
-      <w:r>
-        <w:t xml:space="preserve">5 </w:t>
-      </w:r>
-      <w:r>
-        <w:tab/>
-      </w:r>
-      <w:r>
-        <w:t>Same as 4 except saturated vertical hydraulic conductivity for the unsaturated zone (input variable UHC1) is read for each segment at the beginning of the first stress period only.</w:t>
-      </w:r>
-    </w:p>
-    <w:p/>
-    <w:p>
-      <w:r>
-        <w:t xml:space="preserve">Note </w:t>
-      </w:r>
-      <w:r>
-        <w:t>3</w:t>
-      </w:r>
-      <w:r>
-        <w:t xml:space="preserve">: If BCF is used and unsaturated flow is active then ISFROPT must equal 3 or 5. </w:t>
-      </w:r>
-    </w:p>
-    <w:p/>
-    <w:p>
-      <w:r>
-        <w:t>When ISFROPT is greater than 1 (that is, unsaturated flow beneath streams is being simulated) read the following variables (otherwise, skip these variables):</w:t>
-      </w:r>
-    </w:p>
-    <w:p/>
-    <w:p>
-      <w:r>
-        <w:t xml:space="preserve">NSTRAIL </w:t>
-      </w:r>
-      <w:r>
-        <w:tab/>
-      </w:r>
-      <w:r>
-        <w:t xml:space="preserve">An integer value that is the number of trailing wave increments used to represent a trailing wave. Trailing waves are used to represent a decrease in the surface infiltration rate. The value can be increased to improve mass balance in the unsaturated zone. Values between </w:t>
-      </w:r>
-      <w:r>
-        <w:t>10</w:t>
-      </w:r>
-      <w:r>
-        <w:t xml:space="preserve"> </w:t>
-      </w:r>
-      <w:r>
-        <w:t xml:space="preserve">and </w:t>
-      </w:r>
-      <w:r>
-        <w:t>15</w:t>
-      </w:r>
-      <w:r>
-        <w:t xml:space="preserve"> work well, although for large problems we recommend fewer trailing waves (</w:t>
-      </w:r>
-      <w:r>
-        <w:t>7</w:t>
-      </w:r>
-      <w:r>
-        <w:t>) due to memory and computational requirements. Please see Smith (1983) for further details.</w:t>
-      </w:r>
-    </w:p>
-    <w:p/>
-    <w:p>
-      <w:r>
-        <w:t xml:space="preserve">ISUZN </w:t>
-      </w:r>
-      <w:r>
-        <w:tab/>
-      </w:r>
-      <w:r>
-        <w:tab/>
-      </w:r>
-      <w:r>
-        <w:t>An integer value that is the maximum number of vertic</w:t>
-      </w:r>
-      <w:r>
-        <w:t xml:space="preserve">al cells used to </w:t>
-      </w:r>
-      <w:r>
-        <w:t>define the unsaturated zone beneath a stream reach. If ICALC is 1 for all segments then ISUZN should be set to 1.</w:t>
-      </w:r>
-    </w:p>
-    <w:p/>
-    <w:p>
-      <w:r>
-        <w:t xml:space="preserve">NSFRSETS </w:t>
-      </w:r>
-      <w:r>
-        <w:tab/>
-      </w:r>
-      <w:r>
-        <w:t xml:space="preserve">An integer value that is the maximum number of different sets of trailing waves used to allocate arrays. Arrays are allocated by multiplying NSTRAIL by NSFRSETS. A value of 30 </w:t>
-      </w:r>
-      <w:r>
-        <w:t xml:space="preserve">is </w:t>
-      </w:r>
-      <w:r>
-        <w:t xml:space="preserve">usually </w:t>
-      </w:r>
-      <w:r>
-        <w:t xml:space="preserve">sufficient for problems where the stream depth varies often. </w:t>
-      </w:r>
-      <w:r>
-        <w:t xml:space="preserve">However, in some cases a value of 50 may be required. If this value is set too small then the simulation will terminate prematurely and an error will be printed to the List file. </w:t>
-      </w:r>
-    </w:p>
-    <w:p/>
-    <w:p/>
-    <w:p>
-      <w:r>
-        <w:t xml:space="preserve">Note 4: SFR2 differs from the Stream (STR1) Package (Prudic, 1989) because the new package solves for stream depth at the midpoint of each reach instead of at the beginning of the reach. To solve for depth at the midpoint of each reach, like SFR1, SFR2 uses Newton’s iterative method and consequently, a tolerance (DLEAK) is used for stopping the iterative process. </w:t>
-      </w:r>
-    </w:p>
-    <w:p/>
-    <w:p/>
-    <w:p>
-      <w:r>
-        <w:t>If keyword TRANSROUTE has been specified:</w:t>
-      </w:r>
-    </w:p>
-    <w:p/>
-    <w:p>
-      <w:r>
-        <w:t xml:space="preserve">IRTFLG  </w:t>
-      </w:r>
-      <w:r>
-        <w:tab/>
-        <w:t>An integer value that indicates the method of transient streamflow routing. IRTFLG must be specified if TRANSROUTE has been specified. Currently, the only routing method available is the kinematic-wave equation approach (see USGS Techniques and Methods 6-D1, p. 68-69). Enter IRTFLG=1, if streamflow will be routed using the kinematic-wave equation; otherwise, IRTFLG should be specified as 0 (steady flow).</w:t>
-      </w:r>
-    </w:p>
-    <w:p/>
-    <w:p>
-      <w:r>
-        <w:t>If IRTFLG = 1:</w:t>
-      </w:r>
-    </w:p>
-    <w:p/>
-    <w:p>
-      <w:r>
-        <w:t xml:space="preserve">NUMTIM  </w:t>
-      </w:r>
-      <w:r>
-        <w:tab/>
-        <w:t xml:space="preserve">An integer value equal to the number of sub time steps used to route streamflow. The time step that will be used to route streamflow will be equal to the </w:t>
-      </w:r>
-      <w:r>
-        <w:t>MODFLOW-NWT</w:t>
-      </w:r>
-      <w:r>
-        <w:t xml:space="preserve"> time step divided by NUMTIM.</w:t>
-      </w:r>
-    </w:p>
-    <w:p/>
-    <w:p>
-      <w:r>
-        <w:t xml:space="preserve">WEIGHT  </w:t>
-      </w:r>
-      <w:r>
-        <w:tab/>
-        <w:t>A real number equal to the time weighting factor used to calculate the change in channel storage. WEIGHT has a value between 0.5 and 1. Refer to equation 83 in USGS Techniques and Methods 6-D1 for further details.</w:t>
-      </w:r>
-    </w:p>
-    <w:p/>
-    <w:p>
-      <w:r>
         <w:t>FLWTOL</w:t>
       </w:r>
       <w:r>
@@ -1758,8 +2042,19 @@
       <w:r>
         <w:tab/>
       </w:r>
-      <w:r>
-        <w:t>An integer value equal to the layer number of the cell containing the stream reach.</w:t>
+      <w:proofErr w:type="gramStart"/>
+      <w:r>
+        <w:t>An integer value equal to the layer number of the cell containing the stream reach</w:t>
+      </w:r>
+      <w:proofErr w:type="gramEnd"/>
+      <w:r>
+        <w:t>.</w:t>
+      </w:r>
+      <w:r>
+        <w:t xml:space="preserve">  </w:t>
+      </w:r>
+      <w:r>
+        <w:t>If the cell corresponding to the stream reach is inactive, the program will search for the uppermost active cell having the same row and column identifier. If all cells beneath the stream reach are inactive or if the cell corresponding to the stream reach is set as a constant head, the program will continue to route flow through the stream reach, but leakage (either into the aquifer or out of the aquifer) across the streambed will not occur in the reach.</w:t>
       </w:r>
     </w:p>
     <w:p/>
@@ -1773,8 +2068,13 @@
       <w:r>
         <w:tab/>
       </w:r>
-      <w:r>
-        <w:t>An integer value equal to the row number of the cell containing the stream reach.</w:t>
+      <w:proofErr w:type="gramStart"/>
+      <w:r>
+        <w:t>An integer value equal to the row number of the cell containing the stream reach</w:t>
+      </w:r>
+      <w:proofErr w:type="gramEnd"/>
+      <w:r>
+        <w:t>.</w:t>
       </w:r>
     </w:p>
     <w:p/>
@@ -2002,7 +2302,6 @@
     <w:p/>
     <w:p>
       <w:r>
-        <w:lastRenderedPageBreak/>
         <w:t>Note 6: The stream network is assumed to remain fixed geometrically over the duration of a simulation. The active part of the stream network, however, can be made to vary over time by making selected stream segments inactive for selected stress periods. This would be implemented by setting the streambed hydraulic conductivity, segment inflow, overland runoff, and direct precipitation to zero for the inactive segments in Items 4 or 6 for the specific stress periods when they are known to be inactive or dry.</w:t>
       </w:r>
     </w:p>
@@ -2136,8 +2435,13 @@
     </w:p>
     <w:p/>
     <w:p>
-      <w:r>
-        <w:t xml:space="preserve">Parval </w:t>
+      <w:proofErr w:type="spellStart"/>
+      <w:r>
+        <w:t>Parval</w:t>
+      </w:r>
+      <w:proofErr w:type="spellEnd"/>
+      <w:r>
+        <w:t xml:space="preserve"> </w:t>
       </w:r>
       <w:r>
         <w:tab/>
@@ -2291,7 +2595,6 @@
           <w:b/>
           <w:bCs/>
         </w:rPr>
-        <w:lastRenderedPageBreak/>
         <w:t>4a</w:t>
       </w:r>
       <w:r>
@@ -2381,8 +2684,13 @@
     </w:p>
     <w:p>
       <w:r>
-        <w:t>• If ICALC = 3, stream depth and width are calculated using a power function relating each to streamflow (Q) using equations 8 and 9 where —DEPTH(</w:t>
-      </w:r>
+        <w:t>• If ICALC = 3, stream depth and width are calculated using a power function relating each to streamflow (Q) using equations 8 and 9 where —</w:t>
+      </w:r>
+      <w:proofErr w:type="gramStart"/>
+      <w:r>
+        <w:t>DEPTH(</w:t>
+      </w:r>
+      <w:proofErr w:type="gramEnd"/>
       <w:r>
         <w:rPr>
           <w:i/>
@@ -2442,7 +2750,11 @@
         <w:tab/>
       </w:r>
       <w:r>
-        <w:t>An integer value of the upstream segment from which water is diverted (or withdrawn) to supply inflow to this stream segment if this segment originates as a diversion from an upstream segment. If the source of a stream segment is discharge from a lake, set IUPSEG equal to the negative value of the lake identification number (where the minus sign is used as a flag to tell the model that streamflow into this segment is derived from lake outflow rather than a stream segment). If this stream segment (identified by NSEG) does not receive inflow as a diversion from an upstream segment, then set IUPSEG = 0.</w:t>
+        <w:t xml:space="preserve">An integer value of the upstream segment from which water is diverted (or withdrawn) to supply inflow to this stream segment if this segment originates as a diversion from an upstream segment. If the source of a stream segment is discharge from a lake, set IUPSEG equal to the negative value of the lake identification number (where the minus sign is used as a flag to tell the model that streamflow into this segment is derived from lake </w:t>
+      </w:r>
+      <w:r>
+        <w:lastRenderedPageBreak/>
+        <w:t>outflow rather than a stream segment). If this stream segment (identified by NSEG) does not receive inflow as a diversion from an upstream segment, then set IUPSEG = 0.</w:t>
       </w:r>
     </w:p>
     <w:p/>
@@ -2467,21 +2779,41 @@
     </w:p>
     <w:p>
       <w:r>
-        <w:t xml:space="preserve">• When IPRIOR = -1, then if the specified diversion flow (FLOW) is greater than the flow available in the stream segment from which the diversion is made, no water is diverted from the stream. This approach assumes that once </w:t>
-      </w:r>
-      <w:r>
-        <w:lastRenderedPageBreak/>
-        <w:t xml:space="preserve">flow in the stream is sufficiently low, diversions from the stream cease, and is the “priority” algorithm that originally was programmed into the STR1 Package (Prudic, 1989). </w:t>
-      </w:r>
-    </w:p>
-    <w:p>
-      <w:r>
-        <w:t xml:space="preserve">• When IPRIOR = -2, then the amount of the diversion is computed asa fraction of the available flow in segment IUPSEG; in this case, 0.0 ≤ FLOW ≤ 1.0. </w:t>
-      </w:r>
-    </w:p>
-    <w:p>
-      <w:r>
-        <w:t>• When IPRIOR = -3, then a diversion is made only if the streamflow leaving segment IUPSEG exceeds the value of FLOW. If this occurs, then the quantity of water diverted is the excess flow and the quantity that flows from the last reach of segment IUPSEG into its downstream tributary (OUTSEG) is equal to FLOW. This represents a flood-control type of diversion, as described by Danskin and Hanson (2002).</w:t>
+        <w:t>• When IPRIOR = -1, then if the specified diversion flow (FLOW) is greater than the flow available in the stream segment from which the diversion is made, no water is diverted from the stream. This approach assumes that once flow in the stream is sufficiently low, diversions from the stream cease, and is the “priority” algorithm that originally was programmed into the STR1 Package (</w:t>
+      </w:r>
+      <w:proofErr w:type="spellStart"/>
+      <w:r>
+        <w:t>Prudic</w:t>
+      </w:r>
+      <w:proofErr w:type="spellEnd"/>
+      <w:r>
+        <w:t xml:space="preserve">, 1989). </w:t>
+      </w:r>
+    </w:p>
+    <w:p>
+      <w:r>
+        <w:t xml:space="preserve">• When IPRIOR = -2, then the amount of the diversion is computed </w:t>
+      </w:r>
+      <w:proofErr w:type="spellStart"/>
+      <w:r>
+        <w:t>asa</w:t>
+      </w:r>
+      <w:proofErr w:type="spellEnd"/>
+      <w:r>
+        <w:t xml:space="preserve"> fraction of the available flow in segment IUPSEG; in this case, 0.0 ≤ FLOW ≤ 1.0. </w:t>
+      </w:r>
+    </w:p>
+    <w:p>
+      <w:r>
+        <w:t xml:space="preserve">• When IPRIOR = -3, then a diversion is made only if the streamflow leaving segment IUPSEG exceeds the value of FLOW. If this occurs, then the quantity of water diverted is the excess flow and the quantity that flows from the last reach of segment IUPSEG into its downstream tributary (OUTSEG) is equal to FLOW. This represents a flood-control type of diversion, as described by </w:t>
+      </w:r>
+      <w:proofErr w:type="spellStart"/>
+      <w:r>
+        <w:t>Danskin</w:t>
+      </w:r>
+      <w:proofErr w:type="spellEnd"/>
+      <w:r>
+        <w:t xml:space="preserve"> and Hanson (2002).</w:t>
       </w:r>
     </w:p>
     <w:p/>
@@ -2518,7 +2850,15 @@
     </w:p>
     <w:p>
       <w:r>
-        <w:t xml:space="preserve">• If the stream is a tributary stream, FLOW defines additional specified inflow to or withdrawal from the first reach of the segment (that is, in addition to the discharge from the upstream segment of which this is a tributary). This additional flow does not interact with the ground-water system. For example, a positive number might be used to represent direct outflow into a stream from a sewage treatment plant, whereas a negative number might be used to represent pumpage directly from a stream into an intake pipe for a municipal water treatment plant. (Also see additional explanatory notes below.) </w:t>
+        <w:t xml:space="preserve">• If the stream is a tributary stream, FLOW defines additional specified inflow to or withdrawal from the first reach of the segment (that is, in addition to the discharge from the upstream segment of which this is a tributary). This additional flow does not interact with the ground-water system. For example, a positive number might be used to represent direct outflow into a stream from a sewage treatment plant, whereas a negative number might be used to represent </w:t>
+      </w:r>
+      <w:proofErr w:type="spellStart"/>
+      <w:r>
+        <w:t>pumpage</w:t>
+      </w:r>
+      <w:proofErr w:type="spellEnd"/>
+      <w:r>
+        <w:t xml:space="preserve"> directly from a stream into an intake pipe for a municipal water treatment plant. (Also see additional explanatory notes below.) </w:t>
       </w:r>
     </w:p>
     <w:p>
@@ -2897,6 +3237,7 @@
     </w:p>
     <w:p/>
     <w:p>
+      <w:proofErr w:type="spellStart"/>
       <w:r>
         <w:t>XCPT</w:t>
       </w:r>
@@ -2905,50 +3246,88 @@
           <w:i/>
           <w:iCs/>
         </w:rPr>
-        <w:t xml:space="preserve">i </w:t>
-      </w:r>
+        <w:t>i</w:t>
+      </w:r>
+      <w:proofErr w:type="spellEnd"/>
       <w:r>
         <w:rPr>
           <w:i/>
           <w:iCs/>
         </w:rPr>
-        <w:tab/>
-      </w:r>
-      <w:r>
-        <w:t>A real number that is the distance relative to the left bank of the stream channel (when looking downstream) for the eight points (XCPT1 through XCPT8) used to describe the geometry of this segment of the stream channel. By definition, location XCPT1 represents the left edge of the channel cross section, and its value should be set equal to 0.0; values XCPT2 through XCPT8 should equal to or be greater than the previous distance.</w:t>
-      </w:r>
-    </w:p>
-    <w:p/>
-    <w:p>
-      <w:r>
-        <w:t>ZCPT</w:t>
+        <w:t xml:space="preserve"> </w:t>
       </w:r>
       <w:r>
         <w:rPr>
           <w:i/>
           <w:iCs/>
         </w:rPr>
-        <w:t xml:space="preserve">i </w:t>
+        <w:tab/>
+      </w:r>
+      <w:r>
+        <w:t>A real number that is the distance relative to the left bank of the stream channel (when looking downstream) for the eight points (XCPT1 through XCPT8) used to describe the geometry of this segment of the stream channel. By definition, location XCPT1 represents the left edge of the channel cross section, and its value should be set equal to 0.0; values XCPT2 through XCPT8 should equal to or be greater than the previous distance.</w:t>
+      </w:r>
+    </w:p>
+    <w:p/>
+    <w:p>
+      <w:proofErr w:type="spellStart"/>
+      <w:r>
+        <w:t>ZCPT</w:t>
       </w:r>
       <w:r>
         <w:rPr>
           <w:i/>
           <w:iCs/>
         </w:rPr>
-        <w:tab/>
-      </w:r>
-      <w:r>
-        <w:t>A real number that is the height relative to the top of the lowest elevation of the streambed (thalweg). One value (ZCPT1 through ZCPT8) is needed for each of the eight horizontal distances defined by XCPT</w:t>
-      </w:r>
+        <w:t>i</w:t>
+      </w:r>
+      <w:proofErr w:type="spellEnd"/>
       <w:r>
         <w:rPr>
           <w:i/>
           <w:iCs/>
         </w:rPr>
+        <w:t xml:space="preserve"> </w:t>
+      </w:r>
+      <w:r>
+        <w:rPr>
+          <w:i/>
+          <w:iCs/>
+        </w:rPr>
+        <w:tab/>
+      </w:r>
+      <w:r>
+        <w:t>A real number that is the height relative to the top of the lowest elevation of the streambed (</w:t>
+      </w:r>
+      <w:proofErr w:type="spellStart"/>
+      <w:r>
+        <w:t>thalweg</w:t>
+      </w:r>
+      <w:proofErr w:type="spellEnd"/>
+      <w:r>
+        <w:t xml:space="preserve">). One value (ZCPT1 through ZCPT8) is needed for each of the eight horizontal distances defined by </w:t>
+      </w:r>
+      <w:proofErr w:type="spellStart"/>
+      <w:r>
+        <w:t>XCPT</w:t>
+      </w:r>
+      <w:r>
+        <w:rPr>
+          <w:i/>
+          <w:iCs/>
+        </w:rPr>
         <w:t>i</w:t>
       </w:r>
-      <w:r>
-        <w:t xml:space="preserve">. The location of the thalweg (set equal to 0.0) can be any location from XCPT2 through XCPT7. </w:t>
+      <w:proofErr w:type="spellEnd"/>
+      <w:r>
+        <w:t xml:space="preserve">. The location of the </w:t>
+      </w:r>
+      <w:proofErr w:type="spellStart"/>
+      <w:r>
+        <w:t>thalweg</w:t>
+      </w:r>
+      <w:proofErr w:type="spellEnd"/>
+      <w:r>
+        <w:t xml:space="preserve"> (set equal to 0.0) can be any location from XCPT2 through XCPT7. </w:t>
       </w:r>
     </w:p>
     <w:p/>
@@ -2973,7 +3352,15 @@
         <w:tab/>
       </w:r>
       <w:r>
-        <w:t>Data: FLOWTAB(1) FLOWTAB(2) … FLOWTAB(NSTRPTS)</w:t>
+        <w:t xml:space="preserve">Data: </w:t>
+      </w:r>
+      <w:proofErr w:type="gramStart"/>
+      <w:r>
+        <w:t>FLOWTAB(</w:t>
+      </w:r>
+      <w:proofErr w:type="gramEnd"/>
+      <w:r>
+        <w:t>1) FLOWTAB(2) … FLOWTAB(NSTRPTS)</w:t>
       </w:r>
     </w:p>
     <w:p>
@@ -2981,7 +3368,15 @@
         <w:ind w:firstLine="720"/>
       </w:pPr>
       <w:r>
-        <w:t>Data: DPTHTAB(1) DPTHTAB(2) … DPTHTAB(NSTRPTS)</w:t>
+        <w:t xml:space="preserve">Data: </w:t>
+      </w:r>
+      <w:proofErr w:type="gramStart"/>
+      <w:r>
+        <w:t>DPTHTAB(</w:t>
+      </w:r>
+      <w:proofErr w:type="gramEnd"/>
+      <w:r>
+        <w:t>1) DPTHTAB(2) … DPTHTAB(NSTRPTS)</w:t>
       </w:r>
     </w:p>
     <w:p>
@@ -2989,7 +3384,15 @@
         <w:ind w:firstLine="720"/>
       </w:pPr>
       <w:r>
-        <w:t xml:space="preserve">Data: WDTHTAB(1) WDTHTAB(2) … WDTHTAB(NSTRPTS) </w:t>
+        <w:t xml:space="preserve">Data: </w:t>
+      </w:r>
+      <w:proofErr w:type="gramStart"/>
+      <w:r>
+        <w:t>WDTHTAB(</w:t>
+      </w:r>
+      <w:proofErr w:type="gramEnd"/>
+      <w:r>
+        <w:t xml:space="preserve">1) WDTHTAB(2) … WDTHTAB(NSTRPTS) </w:t>
       </w:r>
     </w:p>
     <w:p/>
@@ -3001,7 +3404,15 @@
         <w:tab/>
       </w:r>
       <w:r>
-        <w:t>A real number that is the streamflow (units of volume per time) related to a given depth and width. One value is needed for each streamflow that has a corresponding value of depth and width up to the total number of values used to define the table—FLOWTAB(1) through FLOWTAB(NSTRPTS). NSTRPTS is defined in Part 4b.</w:t>
+        <w:t>A real number that is the streamflow (units of volume per time) related to a given depth and width. One value is needed for each streamflow that has a corresponding value of depth and width up to the total number of values used to define the table—</w:t>
+      </w:r>
+      <w:proofErr w:type="gramStart"/>
+      <w:r>
+        <w:t>FLOWTAB(</w:t>
+      </w:r>
+      <w:proofErr w:type="gramEnd"/>
+      <w:r>
+        <w:t>1) through FLOWTAB(NSTRPTS). NSTRPTS is defined in Part 4b.</w:t>
       </w:r>
     </w:p>
     <w:p/>
@@ -3013,7 +3424,15 @@
         <w:tab/>
       </w:r>
       <w:r>
-        <w:t xml:space="preserve">A real number that is the average depth (units of length) corresponding to a given flow. The number and order of values, DPTHTAB(1)through DPTHTAB(NSTRPTS)must coincide with the streamflow values (FLOWTAB)listed on the line immediately preceding. </w:t>
+        <w:t xml:space="preserve">A real number that is the average depth (units of length) corresponding to a given flow. The number and order of values, </w:t>
+      </w:r>
+      <w:proofErr w:type="gramStart"/>
+      <w:r>
+        <w:t>DPTHTAB(</w:t>
+      </w:r>
+      <w:proofErr w:type="gramEnd"/>
+      <w:r>
+        <w:t xml:space="preserve">1)through DPTHTAB(NSTRPTS)must coincide with the streamflow values (FLOWTAB)listed on the line immediately preceding. </w:t>
       </w:r>
     </w:p>
     <w:p/>
@@ -3025,7 +3444,15 @@
         <w:tab/>
       </w:r>
       <w:r>
-        <w:t>A real number that is the stream width (units of length) corresponding to a given flow. The number and order of values, WDTHTAB(1)through WDTHTAB(NSTRPTS), must coincide with the streamflow values (FLOWTAB)listed on first line in Part 4f.</w:t>
+        <w:t xml:space="preserve">A real number that is the stream width (units of length) corresponding to a given flow. The number and order of values, </w:t>
+      </w:r>
+      <w:proofErr w:type="gramStart"/>
+      <w:r>
+        <w:t>WDTHTAB(</w:t>
+      </w:r>
+      <w:proofErr w:type="gramEnd"/>
+      <w:r>
+        <w:t>1)through WDTHTAB(NSTRPTS), must coincide with the streamflow values (FLOWTAB)listed on first line in Part 4f.</w:t>
       </w:r>
     </w:p>
     <w:p/>
@@ -3141,7 +3568,16 @@
     <w:p/>
     <w:p>
       <w:r>
-        <w:t xml:space="preserve">If Ground-Water Transport (GWT) Process is active (Ftype “GWT” exists), then read Part </w:t>
+        <w:lastRenderedPageBreak/>
+        <w:t>If Ground-Water Transport (GWT) Process is active (</w:t>
+      </w:r>
+      <w:proofErr w:type="spellStart"/>
+      <w:r>
+        <w:t>Ftype</w:t>
+      </w:r>
+      <w:proofErr w:type="spellEnd"/>
+      <w:r>
+        <w:t xml:space="preserve"> “GWT” exists), then read Part </w:t>
       </w:r>
       <w:r>
         <w:t>4</w:t>
@@ -3246,7 +3682,15 @@
         <w:tab/>
       </w:r>
       <w:r>
-        <w:t>An integer value that is the number of solutes that are being simulated. The version of the Ground-Water Flow (GWT) Process for MODFLOW-2000 (MODFLOW-GWT) documented by Konikow and others (1996) is limited to simulating one solute, and until a new version is released, NSOL must be 1.</w:t>
+        <w:t xml:space="preserve">An integer value that is the number of solutes that are being simulated. The version of the Ground-Water Flow (GWT) Process for MODFLOW-2000 (MODFLOW-GWT) documented by </w:t>
+      </w:r>
+      <w:proofErr w:type="spellStart"/>
+      <w:r>
+        <w:t>Konikow</w:t>
+      </w:r>
+      <w:proofErr w:type="spellEnd"/>
+      <w:r>
+        <w:t xml:space="preserve"> and others (1996) is limited to simulating one solute, and until a new version is released, NSOL must be 1.</w:t>
       </w:r>
     </w:p>
     <w:p/>
@@ -3387,13 +3831,25 @@
         <w:t>8</w:t>
       </w:r>
       <w:r>
-        <w:t>: If the Lake (LAK3) Package (Merritt and Konikow, 2000) is also implemented, then flow out of the lake into</w:t>
+        <w:t xml:space="preserve">: If the Lake (LAK3) Package (Merritt and </w:t>
+      </w:r>
+      <w:proofErr w:type="spellStart"/>
+      <w:r>
+        <w:t>Konikow</w:t>
+      </w:r>
+      <w:proofErr w:type="spellEnd"/>
+      <w:r>
+        <w:t>, 2000) is also implemented, then flow out of the lake into</w:t>
       </w:r>
       <w:r>
         <w:t xml:space="preserve"> </w:t>
       </w:r>
       <w:r>
-        <w:t>a stream segment is dependent on the option used to compute stream depth (ICALC = 1, 2, 3, or 4). Constant discharge from a lake can be simulated no matter what value of ICALC is assigned to the stream segment emanating from the lake by assigning a positive value to FLOW in Part 4b.</w:t>
+        <w:t xml:space="preserve">a stream segment is dependent on the option used to compute stream depth (ICALC = 1, 2, 3, or 4). Constant </w:t>
+      </w:r>
+      <w:r>
+        <w:lastRenderedPageBreak/>
+        <w:t>discharge from a lake can be simulated no matter what value of ICALC is assigned to the stream segment emanating from the lake by assigning a positive value to FLOW in Part 4b.</w:t>
       </w:r>
     </w:p>
     <w:p/>
@@ -3414,14 +3870,21 @@
     <w:p/>
     <w:p>
       <w:r>
-        <w:lastRenderedPageBreak/>
         <w:t xml:space="preserve">Note </w:t>
       </w:r>
       <w:r>
         <w:t>20</w:t>
       </w:r>
       <w:r>
-        <w:t xml:space="preserve">: The version of MODFLOW-GWT documented by Konikow and others (1996) is limited to simulating one solute, and until a new multi-species version is released, NSOL automatically defaults to a value of 1. </w:t>
+        <w:t xml:space="preserve">: The version of MODFLOW-GWT documented by </w:t>
+      </w:r>
+      <w:proofErr w:type="spellStart"/>
+      <w:r>
+        <w:t>Konikow</w:t>
+      </w:r>
+      <w:proofErr w:type="spellEnd"/>
+      <w:r>
+        <w:t xml:space="preserve"> and others (1996) is limited to simulating one solute, and until a new multi-species version is released, NSOL automatically defaults to a value of 1. </w:t>
       </w:r>
     </w:p>
     <w:p/>
@@ -3577,6 +4040,7 @@
     <w:p/>
     <w:p>
       <w:r>
+        <w:lastRenderedPageBreak/>
         <w:t>HCOND1</w:t>
       </w:r>
       <w:r>
@@ -3625,7 +4089,6 @@
     <w:p/>
     <w:p>
       <w:r>
-        <w:lastRenderedPageBreak/>
         <w:t xml:space="preserve">WIDTH1  </w:t>
       </w:r>
       <w:r>
@@ -3803,7 +4266,11 @@
       </w:r>
       <w:r>
         <w:tab/>
-        <w:t xml:space="preserve">Average width of the stream channel at the downstream end of this segment (in units of length). This variable is read each stress period for all segments identified with an ICALC of 0 and is not dependent on ISFROPT. When ICALC is 1, the variable is read each stress period when NSTRM is positive or when </w:t>
+        <w:t xml:space="preserve">Average width of the stream channel at the downstream end of this segment (in units of length). This variable is read each stress period for all segments identified with an ICALC of 0 and is not dependent on </w:t>
+      </w:r>
+      <w:r>
+        <w:lastRenderedPageBreak/>
+        <w:t xml:space="preserve">ISFROPT. When ICALC is 1, the variable is read each stress period when NSTRM is positive or when </w:t>
       </w:r>
       <w:r>
         <w:t>REACHINPUT</w:t>
@@ -3964,7 +4431,15 @@
         <w:t xml:space="preserve">c </w:t>
       </w:r>
       <w:r>
-        <w:t>are used in conjunction with the total length of the stream segment (calculated from RCHLEN given for each reach in Item 2) to compute the slope of the stream and the elevations for any intermediate reaches. The streambed thickness is subtracted from the top of the streambed elevations to calculate the elevations of the bottom of the streambed (used in calculations of leakeage).</w:t>
+        <w:t xml:space="preserve">are used in conjunction with the total length of the stream segment (calculated from RCHLEN given for each reach in Item 2) to compute the slope of the stream and the elevations for any intermediate reaches. The streambed thickness is subtracted from the top of the streambed elevations to calculate the elevations of the bottom of the streambed (used in calculations of </w:t>
+      </w:r>
+      <w:proofErr w:type="spellStart"/>
+      <w:r>
+        <w:t>leakeage</w:t>
+      </w:r>
+      <w:proofErr w:type="spellEnd"/>
+      <w:r>
+        <w:t>).</w:t>
       </w:r>
     </w:p>
     <w:p/>
@@ -4049,7 +4524,15 @@
         <w:tab/>
       </w:r>
       <w:r>
-        <w:t xml:space="preserve">Data: FLOWTAB(1) FLOWTAB(2) </w:t>
+        <w:t xml:space="preserve">Data: </w:t>
+      </w:r>
+      <w:proofErr w:type="gramStart"/>
+      <w:r>
+        <w:t>FLOWTAB(</w:t>
+      </w:r>
+      <w:proofErr w:type="gramEnd"/>
+      <w:r>
+        <w:t xml:space="preserve">1) FLOWTAB(2) </w:t>
       </w:r>
       <w:r>
         <w:rPr>
@@ -4067,7 +4550,15 @@
         <w:ind w:firstLine="720"/>
       </w:pPr>
       <w:r>
-        <w:t xml:space="preserve">Data: DPTHTAB(1) DPTHTAB(2) </w:t>
+        <w:t xml:space="preserve">Data: </w:t>
+      </w:r>
+      <w:proofErr w:type="gramStart"/>
+      <w:r>
+        <w:t>DPTHTAB(</w:t>
+      </w:r>
+      <w:proofErr w:type="gramEnd"/>
+      <w:r>
+        <w:t xml:space="preserve">1) DPTHTAB(2) </w:t>
       </w:r>
       <w:r>
         <w:rPr>
@@ -4085,7 +4576,15 @@
         <w:ind w:firstLine="720"/>
       </w:pPr>
       <w:r>
-        <w:t xml:space="preserve">Data: WDTHTAB(1) WDTHTAB(2) </w:t>
+        <w:t xml:space="preserve">Data: </w:t>
+      </w:r>
+      <w:proofErr w:type="gramStart"/>
+      <w:r>
+        <w:t>WDTHTAB(</w:t>
+      </w:r>
+      <w:proofErr w:type="gramEnd"/>
+      <w:r>
+        <w:t xml:space="preserve">1) WDTHTAB(2) </w:t>
       </w:r>
       <w:r>
         <w:rPr>
@@ -4114,7 +4613,11 @@
     <w:p/>
     <w:p>
       <w:r>
-        <w:t xml:space="preserve">If keyword TABFILES has been specified, repeat Item </w:t>
+        <w:t xml:space="preserve">If keyword TABFILES has been specified, repeat </w:t>
+      </w:r>
+      <w:proofErr w:type="gramStart"/>
+      <w:r>
+        <w:t xml:space="preserve">Item </w:t>
       </w:r>
       <w:r>
         <w:t xml:space="preserve"> </w:t>
@@ -4123,12 +4626,16 @@
         <w:t>6</w:t>
       </w:r>
       <w:r>
-        <w:t xml:space="preserve">f </w:t>
-      </w:r>
+        <w:t>f</w:t>
+      </w:r>
+      <w:proofErr w:type="gramEnd"/>
       <w:r>
         <w:t xml:space="preserve"> </w:t>
       </w:r>
       <w:r>
+        <w:t xml:space="preserve"> </w:t>
+      </w:r>
+      <w:r>
         <w:t>NUMTAB times for the first stress period only:</w:t>
       </w:r>
     </w:p>
@@ -4147,6 +4654,7 @@
     <w:p/>
     <w:p>
       <w:r>
+        <w:lastRenderedPageBreak/>
         <w:t>See Item 4, Part 4g for variable definitions</w:t>
       </w:r>
       <w:r>
@@ -4163,7 +4671,15 @@
     <w:p/>
     <w:p>
       <w:r>
-        <w:t>If Ground-Water Transport (GWT) Process is active (Ftype “GWT” exists), then read Part 6</w:t>
+        <w:t>If Ground-Water Transport (GWT) Process is active (</w:t>
+      </w:r>
+      <w:proofErr w:type="spellStart"/>
+      <w:r>
+        <w:t>Ftype</w:t>
+      </w:r>
+      <w:proofErr w:type="spellEnd"/>
+      <w:r>
+        <w:t xml:space="preserve"> “GWT” exists), then read Part 6</w:t>
       </w:r>
       <w:r>
         <w:t>g</w:t>
@@ -4269,7 +4785,6 @@
     <w:p/>
     <w:p>
       <w:r>
-        <w:lastRenderedPageBreak/>
         <w:t>Note 24: If ITMP ≤ 0, then Item 6 is excluded for this stress period. If ITMP &lt; 0, then values for Item 6 from the previous stress period are reused. If ITMP = 0, then no Item 6 records are read, and all segments must be defined using parameters.</w:t>
       </w:r>
     </w:p>
@@ -4334,22 +4849,37 @@
         <w:t>7</w:t>
       </w:r>
       <w:r>
-        <w:t xml:space="preserve">. Data: Pname </w:t>
+        <w:t xml:space="preserve">. Data: </w:t>
+      </w:r>
+      <w:proofErr w:type="spellStart"/>
+      <w:r>
+        <w:t>Pname</w:t>
+      </w:r>
+      <w:proofErr w:type="spellEnd"/>
+      <w:r>
+        <w:t xml:space="preserve"> </w:t>
       </w:r>
       <w:r>
         <w:t>{</w:t>
       </w:r>
+      <w:proofErr w:type="spellStart"/>
       <w:r>
         <w:t>Iname</w:t>
       </w:r>
+      <w:proofErr w:type="spellEnd"/>
       <w:r>
         <w:t>}</w:t>
       </w:r>
     </w:p>
     <w:p/>
     <w:p>
-      <w:r>
-        <w:t xml:space="preserve">Pname </w:t>
+      <w:proofErr w:type="spellStart"/>
+      <w:r>
+        <w:t>Pname</w:t>
+      </w:r>
+      <w:proofErr w:type="spellEnd"/>
+      <w:r>
+        <w:t xml:space="preserve"> </w:t>
       </w:r>
       <w:r>
         <w:tab/>
@@ -4360,14 +4890,27 @@
     </w:p>
     <w:p/>
     <w:p>
-      <w:r>
-        <w:t xml:space="preserve">Iname </w:t>
-      </w:r>
-      <w:r>
-        <w:tab/>
-      </w:r>
-      <w:r>
-        <w:t xml:space="preserve">An instance name that is read only if Pname is a time-varying parameter. Multiple instances of the same time-varying parameter are not allowed in a stress period. </w:t>
+      <w:proofErr w:type="spellStart"/>
+      <w:r>
+        <w:t>Iname</w:t>
+      </w:r>
+      <w:proofErr w:type="spellEnd"/>
+      <w:r>
+        <w:t xml:space="preserve"> </w:t>
+      </w:r>
+      <w:r>
+        <w:tab/>
+      </w:r>
+      <w:r>
+        <w:t xml:space="preserve">An instance name that is read only if </w:t>
+      </w:r>
+      <w:proofErr w:type="spellStart"/>
+      <w:r>
+        <w:t>Pname</w:t>
+      </w:r>
+      <w:proofErr w:type="spellEnd"/>
+      <w:r>
+        <w:t xml:space="preserve"> is a time-varying parameter. Multiple instances of the same time-varying parameter are not allowed in a stress period. </w:t>
       </w:r>
     </w:p>
     <w:p/>
@@ -4409,7 +4952,15 @@
         <w:t>REACHINPUT</w:t>
       </w:r>
       <w:r>
-        <w:t xml:space="preserve"> and TABFILES  functionalities. The example was developed from the ‘testsfr2’ example that is provided with the MODFLOW-2005 distribution. The example uses one stream segment that consists of 100 reaches:</w:t>
+        <w:t xml:space="preserve"> and </w:t>
+      </w:r>
+      <w:proofErr w:type="gramStart"/>
+      <w:r>
+        <w:t>TABFILES  functionalities</w:t>
+      </w:r>
+      <w:proofErr w:type="gramEnd"/>
+      <w:r>
+        <w:t>. The example was developed from the ‘testsfr2’ example that is provided with the MODFLOW-2005 distribution. The example uses one stream segment that consists of 100 reaches:</w:t>
       </w:r>
     </w:p>
     <w:p/>
@@ -4439,6 +4990,20 @@
         <w:pStyle w:val="PlainText"/>
       </w:pPr>
       <w:r>
+        <w:t>OPTIONS</w:t>
+      </w:r>
+      <w:r>
+        <w:t xml:space="preserve">                                           </w:t>
+      </w:r>
+      <w:r>
+        <w:t>Item 1a</w:t>
+      </w:r>
+    </w:p>
+    <w:p>
+      <w:pPr>
+        <w:pStyle w:val="PlainText"/>
+      </w:pPr>
+      <w:r>
         <w:t>REACHINPUT</w:t>
       </w:r>
       <w:r>
@@ -4450,7 +5015,10 @@
         <w:pStyle w:val="PlainText"/>
       </w:pPr>
       <w:r>
-        <w:t>TABFILES 1 50                                     Item 1b</w:t>
+        <w:t xml:space="preserve">TABFILES 1 50                                     </w:t>
+      </w:r>
+      <w:r>
+        <w:t>Item 1a</w:t>
       </w:r>
     </w:p>
     <w:p>
@@ -4458,14 +5026,45 @@
         <w:pStyle w:val="PlainText"/>
       </w:pPr>
       <w:r>
-        <w:t xml:space="preserve"> 100  1  0  0  1.0  0.00001 -1 0 5 10 5 20  0     Item 1c: NSTRM NSS NSFRPAR NPARSEG CONST DLEAK ISTCB1 ISTCB2 {ISFROPT} {NSTRAIL} {ISUZN} {NSFRSETS} {IRTFLG}</w:t>
-      </w:r>
+        <w:t>END</w:t>
+      </w:r>
+      <w:r>
+        <w:t xml:space="preserve">                                               </w:t>
+      </w:r>
+      <w:r>
+        <w:t>Item 1a</w:t>
+      </w:r>
+      <w:bookmarkStart w:id="0" w:name="_GoBack"/>
+      <w:bookmarkEnd w:id="0"/>
     </w:p>
     <w:p>
       <w:pPr>
         <w:pStyle w:val="PlainText"/>
       </w:pPr>
       <w:r>
+        <w:t xml:space="preserve"> </w:t>
+      </w:r>
+      <w:proofErr w:type="gramStart"/>
+      <w:r>
+        <w:t>100  1</w:t>
+      </w:r>
+      <w:proofErr w:type="gramEnd"/>
+      <w:r>
+        <w:t xml:space="preserve">  0  0  1.0  0.00001 -1 0 5 10 5 20  0     Item 1</w:t>
+      </w:r>
+      <w:r>
+        <w:t>b</w:t>
+      </w:r>
+      <w:r>
+        <w:t>: NSTRM NSS NSFRPAR NPARSEG CONST DLEAK ISTCB1 ISTCB2 {ISFROPT} {NSTRAIL} {ISUZN} {NSFRSETS} {IRTFLG}</w:t>
+      </w:r>
+    </w:p>
+    <w:p>
+      <w:pPr>
+        <w:pStyle w:val="PlainText"/>
+      </w:pPr>
+      <w:r>
+        <w:lastRenderedPageBreak/>
         <w:t xml:space="preserve">       1      4       1      1      1   200.0     Item 2</w:t>
       </w:r>
     </w:p>
@@ -4503,8 +5102,13 @@
       <w:pPr>
         <w:pStyle w:val="PlainText"/>
       </w:pPr>
-      <w:r>
-        <w:t>1  0  0 0                                 Item 3: stress period 1</w:t>
+      <w:proofErr w:type="gramStart"/>
+      <w:r>
+        <w:t>1  0</w:t>
+      </w:r>
+      <w:proofErr w:type="gramEnd"/>
+      <w:r>
+        <w:t xml:space="preserve">  0 0                                 Item 3: stress period 1</w:t>
       </w:r>
     </w:p>
     <w:p>
@@ -4512,7 +5116,15 @@
         <w:pStyle w:val="PlainText"/>
       </w:pPr>
       <w:r>
-        <w:t xml:space="preserve">   1 2 0 0  .3 0.0   0.0  0.0 0.030 .04                 Item 4a:</w:t>
+        <w:t xml:space="preserve">   1 2 0 0  .3 0.0   </w:t>
+      </w:r>
+      <w:proofErr w:type="gramStart"/>
+      <w:r>
+        <w:t>0.0  0.0</w:t>
+      </w:r>
+      <w:proofErr w:type="gramEnd"/>
+      <w:r>
+        <w:t xml:space="preserve"> 0.030 .04                 Item 4a:</w:t>
       </w:r>
     </w:p>
     <w:p>
@@ -4520,7 +5132,23 @@
         <w:pStyle w:val="PlainText"/>
       </w:pPr>
       <w:r>
-        <w:t xml:space="preserve">  .00000035 0.5  140.  .3  .1  3.5  6.0e-6              Item 4b:</w:t>
+        <w:t xml:space="preserve">  .00000035 </w:t>
+      </w:r>
+      <w:proofErr w:type="gramStart"/>
+      <w:r>
+        <w:t>0.5  140</w:t>
+      </w:r>
+      <w:proofErr w:type="gramEnd"/>
+      <w:r>
+        <w:t>.  .3  .</w:t>
+      </w:r>
+      <w:proofErr w:type="gramStart"/>
+      <w:r>
+        <w:t>1  3.5</w:t>
+      </w:r>
+      <w:proofErr w:type="gramEnd"/>
+      <w:r>
+        <w:t xml:space="preserve">  6.0e-6              Item 4b:</w:t>
       </w:r>
     </w:p>
     <w:p>
@@ -4528,7 +5156,23 @@
         <w:pStyle w:val="PlainText"/>
       </w:pPr>
       <w:r>
-        <w:t xml:space="preserve">  .00000035 0.5  110.  .3  .1  3.5  6.0e-6              Item 4c:</w:t>
+        <w:t xml:space="preserve">  .00000035 </w:t>
+      </w:r>
+      <w:proofErr w:type="gramStart"/>
+      <w:r>
+        <w:t>0.5  110</w:t>
+      </w:r>
+      <w:proofErr w:type="gramEnd"/>
+      <w:r>
+        <w:t>.  .3  .</w:t>
+      </w:r>
+      <w:proofErr w:type="gramStart"/>
+      <w:r>
+        <w:t>1  3.5</w:t>
+      </w:r>
+      <w:proofErr w:type="gramEnd"/>
+      <w:r>
+        <w:t xml:space="preserve">  6.0e-6              Item 4c:</w:t>
       </w:r>
     </w:p>
     <w:p>
@@ -4552,7 +5196,15 @@
         <w:pStyle w:val="PlainText"/>
       </w:pPr>
       <w:r>
-        <w:t>1 50 55                                  Item 4f:   SEGNUM  NUMVAL  IUNIT</w:t>
+        <w:t>1 50 55                                  Item 4f</w:t>
+      </w:r>
+      <w:proofErr w:type="gramStart"/>
+      <w:r>
+        <w:t>:   SEGNUM</w:t>
+      </w:r>
+      <w:proofErr w:type="gramEnd"/>
+      <w:r>
+        <w:t xml:space="preserve">  NUMVAL  IUNIT</w:t>
       </w:r>
     </w:p>
     <w:p>
@@ -4566,7 +5218,15 @@
     <w:p/>
     <w:p>
       <w:r>
-        <w:t>The tabular flow file has been assigned IUNIT 55 and Fname ‘testsfr2.tab’ in the Name File:</w:t>
+        <w:t xml:space="preserve">The tabular flow file has been assigned IUNIT 55 and </w:t>
+      </w:r>
+      <w:proofErr w:type="spellStart"/>
+      <w:r>
+        <w:t>Fname</w:t>
+      </w:r>
+      <w:proofErr w:type="spellEnd"/>
+      <w:r>
+        <w:t xml:space="preserve"> ‘testsfr2.tab’ in the Name File:</w:t>
       </w:r>
     </w:p>
     <w:p>
@@ -4580,11 +5240,19 @@
           <w:rFonts w:ascii="Courier New" w:hAnsi="Courier New" w:cs="Courier New"/>
         </w:rPr>
       </w:pPr>
+      <w:proofErr w:type="gramStart"/>
       <w:r>
         <w:rPr>
           <w:rFonts w:ascii="Courier New" w:hAnsi="Courier New" w:cs="Courier New"/>
         </w:rPr>
-        <w:t>data            55  testsfr2.tab</w:t>
+        <w:t>data</w:t>
+      </w:r>
+      <w:proofErr w:type="gramEnd"/>
+      <w:r>
+        <w:rPr>
+          <w:rFonts w:ascii="Courier New" w:hAnsi="Courier New" w:cs="Courier New"/>
+        </w:rPr>
+        <w:t xml:space="preserve">            55  testsfr2.tab</w:t>
       </w:r>
     </w:p>
     <w:p>
@@ -4740,7 +5408,6 @@
         <w:docPartUnique/>
       </w:docPartObj>
     </w:sdtPr>
-    <w:sdtEndPr/>
     <w:sdtContent>
       <w:p>
         <w:pPr>
@@ -4760,7 +5427,7 @@
           <w:rPr>
             <w:noProof/>
           </w:rPr>
-          <w:t>1</w:t>
+          <w:t>16</w:t>
         </w:r>
         <w:r>
           <w:rPr>
@@ -5772,7 +6439,7 @@
 </file>
 
 <file path=customXml/itemProps1.xml><?xml version="1.0" encoding="utf-8"?>
-<ds:datastoreItem xmlns:ds="http://schemas.openxmlformats.org/officeDocument/2006/customXml" ds:itemID="{C5C4587B-3BE3-C948-8336-C6C9ABC4B92D}">
+<ds:datastoreItem xmlns:ds="http://schemas.openxmlformats.org/officeDocument/2006/customXml" ds:itemID="{CE083EAE-6D0D-AF42-9BA3-093DA5C85C61}">
   <ds:schemaRefs>
     <ds:schemaRef ds:uri="http://schemas.openxmlformats.org/officeDocument/2006/bibliography"/>
   </ds:schemaRefs>

</xml_diff>